<commit_message>
@cptveg's group reflection added
</commit_message>
<xml_diff>
--- a/ReportsEtc/GroupReflection.docx
+++ b/ReportsEtc/GroupReflection.docx
@@ -25,6 +25,61 @@
       </w:r>
     </w:p>
     <w:p>
+      <w:r>
+        <w:t>Even though we got off to</w:t>
+      </w:r>
+      <w:r>
+        <w:t xml:space="preserve"> quite a rocky start with 2 of our initial members leaving, and then one of our replacement members also leaving, </w:t>
+      </w:r>
+      <w:r>
+        <w:t xml:space="preserve">team XVI has been </w:t>
+      </w:r>
+      <w:r>
+        <w:t xml:space="preserve">working together quite productively. </w:t>
+      </w:r>
+      <w:r>
+        <w:t xml:space="preserve">From our weekly voice call sessions to just daily text communication on Discord I feel that we have bonded quite closely as a team. </w:t>
+      </w:r>
+      <w:r>
+        <w:t xml:space="preserve">Like Corbin, I was also nervous about working in a group as I usually prefer to do my own thing and go at my own pace but everyone has been super accommodating and friendly which definitely helped with my </w:t>
+      </w:r>
+      <w:r>
+        <w:t xml:space="preserve">group work anxiety. </w:t>
+      </w:r>
+    </w:p>
+    <w:p>
+      <w:r>
+        <w:t xml:space="preserve">We started our work collaborating on a Google Doc </w:t>
+      </w:r>
+      <w:r>
+        <w:t xml:space="preserve">and using Discord to communicate about what progress we we’re making on our assigned objectives but </w:t>
+      </w:r>
+      <w:r>
+        <w:t xml:space="preserve">quickly moved our work onto our team GitHub Repository that Natalie set up, </w:t>
+      </w:r>
+      <w:r>
+        <w:t xml:space="preserve">which has helped smooth out our work flow and I even used GitHub’s issues to assign </w:t>
+      </w:r>
+      <w:r>
+        <w:t xml:space="preserve">and keep track of the work that we assigned ourselves in the Google Doc, which has been very helpful as we can just close an issue once that part has been completed. </w:t>
+      </w:r>
+    </w:p>
+    <w:p>
+      <w:r>
+        <w:t xml:space="preserve">I feel that I could have engaged and communicated where I was personally at a little better </w:t>
+      </w:r>
+      <w:r>
+        <w:t xml:space="preserve">but other than that I feel like we have worked quite awesomely together as a team, and I’m looking forward to completing assessment 3 with </w:t>
+      </w:r>
+      <w:r>
+        <w:t>our group as I feel like with the progress</w:t>
+      </w:r>
+      <w:r>
+        <w:t xml:space="preserve"> that we’ve made on assessment 2, we will absolutely smash out the next one together. </w:t>
+      </w:r>
+    </w:p>
+    <w:p/>
+    <w:p>
       <w:pPr>
         <w:rPr>
           <w:b/>
@@ -102,6 +157,7 @@
           <w:b/>
           <w:bCs/>
         </w:rPr>
+        <w:lastRenderedPageBreak/>
         <w:t>Oliver</w:t>
       </w:r>
     </w:p>

</xml_diff>

<commit_message>
@cptveg formatting and grammar
</commit_message>
<xml_diff>
--- a/ReportsEtc/GroupReflection.docx
+++ b/ReportsEtc/GroupReflection.docx
@@ -41,10 +41,13 @@
         <w:t xml:space="preserve">From our weekly voice call sessions to just daily text communication on Discord I feel that we have bonded quite closely as a team. </w:t>
       </w:r>
       <w:r>
-        <w:t xml:space="preserve">Like Corbin, I was also nervous about working in a group as I usually prefer to do my own thing and go at my own pace but everyone has been super accommodating and friendly which definitely helped with my </w:t>
-      </w:r>
-      <w:r>
-        <w:t xml:space="preserve">group work anxiety. </w:t>
+        <w:t xml:space="preserve">Like Corbin, I was also nervous about working in a group as I usually prefer to do my own thing and go at my own pace but everyone has been super accommodating and friendly which definitely helped </w:t>
+      </w:r>
+      <w:r>
+        <w:t>with my anxiety surrounding group work, it’s not as scary as I thought it would be!</w:t>
+      </w:r>
+      <w:r>
+        <w:t xml:space="preserve"> </w:t>
       </w:r>
     </w:p>
     <w:p>
@@ -63,13 +66,25 @@
       <w:r>
         <w:t xml:space="preserve">and keep track of the work that we assigned ourselves in the Google Doc, which has been very helpful as we can just close an issue once that part has been completed. </w:t>
       </w:r>
+      <w:r>
+        <w:t xml:space="preserve">The most surprising part of this was how well we all contributed to the repository and that we </w:t>
+      </w:r>
+      <w:r>
+        <w:t>had no issues with overwriting one another’s work or accidentally deleting something that was not ours.</w:t>
+      </w:r>
     </w:p>
     <w:p>
       <w:r>
         <w:t xml:space="preserve">I feel that I could have engaged and communicated where I was personally at a little better </w:t>
       </w:r>
       <w:r>
-        <w:t xml:space="preserve">but other than that I feel like we have worked quite awesomely together as a team, and I’m looking forward to completing assessment 3 with </w:t>
+        <w:t>but other than that I feel like we have worked quite awesomely together as a team</w:t>
+      </w:r>
+      <w:r>
+        <w:t>.</w:t>
+      </w:r>
+      <w:r>
+        <w:t xml:space="preserve"> I’m looking forward to completing assessment 3 with </w:t>
       </w:r>
       <w:r>
         <w:t>our group as I feel like with the progress</w:t>
@@ -142,6 +157,7 @@
           <w:b/>
           <w:bCs/>
         </w:rPr>
+        <w:lastRenderedPageBreak/>
         <w:t>Natalie</w:t>
       </w:r>
     </w:p>
@@ -157,7 +173,6 @@
           <w:b/>
           <w:bCs/>
         </w:rPr>
-        <w:lastRenderedPageBreak/>
         <w:t>Oliver</w:t>
       </w:r>
     </w:p>

</xml_diff>

<commit_message>
added my para to the group reflection
</commit_message>
<xml_diff>
--- a/ReportsEtc/GroupReflection.docx
+++ b/ReportsEtc/GroupReflection.docx
@@ -161,6 +161,44 @@
         <w:t>Natalie</w:t>
       </w:r>
     </w:p>
+    <w:p>
+      <w:r>
+        <w:t xml:space="preserve">To be honest, when I first saw this course had a group element, I was worried, especially considering that the course is online. I struggle with social </w:t>
+      </w:r>
+      <w:r>
+        <w:t>anxiety; however, I have really enjoyed working with the other members of XVI. I set up the original Discord server for our Intro to IT class and the members of XVI and myself were all eager to join a group as soon as possible. I think this reflects on each of us – we were on task and ready to start things on time to be as organi</w:t>
+      </w:r>
+      <w:r>
+        <w:t>s</w:t>
+      </w:r>
+      <w:r>
+        <w:t>ed as possible.</w:t>
+      </w:r>
+    </w:p>
+    <w:p>
+      <w:r>
+        <w:t xml:space="preserve">We chat on Discord daily through text and try to engage in voice chats at least 1-2 times a week. In these chats we set deadlines, divided up the tasks to suit each other’s strengths and have bonded together closely, ready to help each other whenever needed. Even though overall we lost three group members, the core of us that remains kept right on task. </w:t>
+      </w:r>
+      <w:r>
+        <w:t>I think this is a testament to our adaptability and perseverance as individuals and a team.</w:t>
+      </w:r>
+    </w:p>
+    <w:p>
+      <w:r>
+        <w:t xml:space="preserve">XVI has taken to GitHub really well, and we all regularly push and pull documents. I may be the main contributor when it comes to commits, but that is purely because I coded the HTML and CSS of our site – otherwise it is quite even. </w:t>
+      </w:r>
+    </w:p>
+    <w:p>
+      <w:r>
+        <w:t xml:space="preserve">It surprised me how organised we have been as a team. We owe some of this to Vanessa who really did an amazing job at helping keep track of our self-imposed deadlines. </w:t>
+      </w:r>
+    </w:p>
+    <w:p>
+      <w:r>
+        <w:t>Our work as a team really put me at ease in regards to the assignment. It seemed a bit everywhere and hard to follow in the beginning, but having the support of each other showed to me how valuable a group can be.</w:t>
+      </w:r>
+    </w:p>
+    <w:p/>
     <w:p>
       <w:pPr>
         <w:rPr>

</xml_diff>

<commit_message>
Personal reflection on A2
</commit_message>
<xml_diff>
--- a/ReportsEtc/GroupReflection.docx
+++ b/ReportsEtc/GroupReflection.docx
@@ -1,6 +1,6 @@
 
 <file path=word/document.xml><?xml version="1.0" encoding="utf-8"?>
-<w:document xmlns:wpc="http://schemas.microsoft.com/office/word/2010/wordprocessingCanvas" xmlns:cx="http://schemas.microsoft.com/office/drawing/2014/chartex" xmlns:cx1="http://schemas.microsoft.com/office/drawing/2015/9/8/chartex" xmlns:cx2="http://schemas.microsoft.com/office/drawing/2015/10/21/chartex" xmlns:cx3="http://schemas.microsoft.com/office/drawing/2016/5/9/chartex" xmlns:cx4="http://schemas.microsoft.com/office/drawing/2016/5/10/chartex" xmlns:cx5="http://schemas.microsoft.com/office/drawing/2016/5/11/chartex" xmlns:cx6="http://schemas.microsoft.com/office/drawing/2016/5/12/chartex" xmlns:cx7="http://schemas.microsoft.com/office/drawing/2016/5/13/chartex" xmlns:cx8="http://schemas.microsoft.com/office/drawing/2016/5/14/chartex" xmlns:mc="http://schemas.openxmlformats.org/markup-compatibility/2006" xmlns:aink="http://schemas.microsoft.com/office/drawing/2016/ink" xmlns:am3d="http://schemas.microsoft.com/office/drawing/2017/model3d" xmlns:o="urn:schemas-microsoft-com:office:office" xmlns:r="http://schemas.openxmlformats.org/officeDocument/2006/relationships" xmlns:m="http://schemas.openxmlformats.org/officeDocument/2006/math" xmlns:v="urn:schemas-microsoft-com:vml" xmlns:wp14="http://schemas.microsoft.com/office/word/2010/wordprocessingDrawing" xmlns:wp="http://schemas.openxmlformats.org/drawingml/2006/wordprocessingDrawing" xmlns:w10="urn:schemas-microsoft-com:office:word" xmlns:w="http://schemas.openxmlformats.org/wordprocessingml/2006/main" xmlns:w14="http://schemas.microsoft.com/office/word/2010/wordml" xmlns:w15="http://schemas.microsoft.com/office/word/2012/wordml" xmlns:w16cex="http://schemas.microsoft.com/office/word/2018/wordml/cex" xmlns:w16cid="http://schemas.microsoft.com/office/word/2016/wordml/cid" xmlns:w16="http://schemas.microsoft.com/office/word/2018/wordml" xmlns:w16se="http://schemas.microsoft.com/office/word/2015/wordml/symex" xmlns:wpg="http://schemas.microsoft.com/office/word/2010/wordprocessingGroup" xmlns:wpi="http://schemas.microsoft.com/office/word/2010/wordprocessingInk" xmlns:wne="http://schemas.microsoft.com/office/word/2006/wordml" xmlns:wps="http://schemas.microsoft.com/office/word/2010/wordprocessingShape" mc:Ignorable="w14 w15 w16se w16cid w16 w16cex wp14">
+<w:document xmlns:wpc="http://schemas.microsoft.com/office/word/2010/wordprocessingCanvas" xmlns:cx="http://schemas.microsoft.com/office/drawing/2014/chartex" xmlns:cx1="http://schemas.microsoft.com/office/drawing/2015/9/8/chartex" xmlns:mc="http://schemas.openxmlformats.org/markup-compatibility/2006" xmlns:o="urn:schemas-microsoft-com:office:office" xmlns:r="http://schemas.openxmlformats.org/officeDocument/2006/relationships" xmlns:m="http://schemas.openxmlformats.org/officeDocument/2006/math" xmlns:v="urn:schemas-microsoft-com:vml" xmlns:wp14="http://schemas.microsoft.com/office/word/2010/wordprocessingDrawing" xmlns:wp="http://schemas.openxmlformats.org/drawingml/2006/wordprocessingDrawing" xmlns:w10="urn:schemas-microsoft-com:office:word" xmlns:w="http://schemas.openxmlformats.org/wordprocessingml/2006/main" xmlns:w14="http://schemas.microsoft.com/office/word/2010/wordml" xmlns:w15="http://schemas.microsoft.com/office/word/2012/wordml" xmlns:w16se="http://schemas.microsoft.com/office/word/2015/wordml/symex" xmlns:wpg="http://schemas.microsoft.com/office/word/2010/wordprocessingGroup" xmlns:wpi="http://schemas.microsoft.com/office/word/2010/wordprocessingInk" xmlns:wne="http://schemas.microsoft.com/office/word/2006/wordml" xmlns:wps="http://schemas.microsoft.com/office/word/2010/wordprocessingShape" mc:Ignorable="w14 w15 w16se wp14">
   <w:body>
     <w:p>
       <w:pPr>
@@ -166,13 +166,21 @@
         <w:t xml:space="preserve">To be honest, when I first saw this course had a group element, I was worried, especially considering that the course is online. I struggle with social </w:t>
       </w:r>
       <w:r>
-        <w:t>anxiety; however, I have really enjoyed working with the other members of XVI. I set up the original Discord server for our Intro to IT class and the members of XVI and myself were all eager to join a group as soon as possible. I think this reflects on each of us – we were on task and ready to start things on time to be as organi</w:t>
+        <w:t xml:space="preserve">anxiety; however, I have really enjoyed working with the other members of XVI. I set up the original Discord server for our Intro to IT class and the members of XVI and myself were all eager to join a group as soon as possible. I think this reflects on each of us – we were on task and ready to start things on time to be as </w:t>
+      </w:r>
+      <w:proofErr w:type="spellStart"/>
+      <w:r>
+        <w:t>organi</w:t>
       </w:r>
       <w:r>
         <w:t>s</w:t>
       </w:r>
       <w:r>
-        <w:t>ed as possible.</w:t>
+        <w:t>ed</w:t>
+      </w:r>
+      <w:proofErr w:type="spellEnd"/>
+      <w:r>
+        <w:t xml:space="preserve"> as possible.</w:t>
       </w:r>
     </w:p>
     <w:p>
@@ -185,12 +193,28 @@
     </w:p>
     <w:p>
       <w:r>
-        <w:t xml:space="preserve">XVI has taken to GitHub really well, and we all regularly push and pull documents. I may be the main contributor when it comes to commits, but that is purely because I coded the HTML and CSS of our site – otherwise it is quite even. </w:t>
-      </w:r>
-    </w:p>
-    <w:p>
-      <w:r>
-        <w:t xml:space="preserve">It surprised me how organised we have been as a team. We owe some of this to Vanessa who really did an amazing job at helping keep track of our self-imposed deadlines. </w:t>
+        <w:t xml:space="preserve">XVI has taken to GitHub really well, and we all regularly push and pull documents. I may be the main contributor when it comes to commits, but that is purely because I coded the HTML and </w:t>
+      </w:r>
+      <w:proofErr w:type="spellStart"/>
+      <w:r>
+        <w:t>CSS</w:t>
+      </w:r>
+      <w:proofErr w:type="spellEnd"/>
+      <w:r>
+        <w:t xml:space="preserve"> of our site – otherwise it is quite even. </w:t>
+      </w:r>
+    </w:p>
+    <w:p>
+      <w:r>
+        <w:t xml:space="preserve">It surprised me how </w:t>
+      </w:r>
+      <w:proofErr w:type="spellStart"/>
+      <w:r>
+        <w:t>organised</w:t>
+      </w:r>
+      <w:proofErr w:type="spellEnd"/>
+      <w:r>
+        <w:t xml:space="preserve"> we have been as a team. We owe some of this to Vanessa who really did an amazing job at helping keep track of our self-imposed deadlines. </w:t>
       </w:r>
     </w:p>
     <w:p>
@@ -221,6 +245,14 @@
           <w:bCs/>
         </w:rPr>
       </w:pPr>
+    </w:p>
+    <w:p>
+      <w:pPr>
+        <w:rPr>
+          <w:b/>
+          <w:bCs/>
+        </w:rPr>
+      </w:pPr>
       <w:r>
         <w:rPr>
           <w:b/>
@@ -229,8 +261,202 @@
         <w:t>Vanessa</w:t>
       </w:r>
     </w:p>
-    <w:p/>
+    <w:p>
+      <w:r>
+        <w:t>Finding out that I had to work in a group for t</w:t>
+      </w:r>
+      <w:r>
+        <w:t xml:space="preserve">his assignment filled me with </w:t>
+      </w:r>
+      <w:r>
+        <w:t>excitement because I love to</w:t>
+      </w:r>
+      <w:r>
+        <w:t xml:space="preserve"> work in group settings and to</w:t>
+      </w:r>
+      <w:r>
+        <w:t xml:space="preserve"> learn from others in a collaborative environment but also</w:t>
+      </w:r>
+      <w:r>
+        <w:t xml:space="preserve"> some</w:t>
+      </w:r>
+      <w:r>
+        <w:t xml:space="preserve"> concern because I didn’t know who I would be working with and their </w:t>
+      </w:r>
+      <w:r>
+        <w:t>ethics</w:t>
+      </w:r>
+      <w:r>
+        <w:t>.</w:t>
+      </w:r>
+      <w:r>
+        <w:t xml:space="preserve"> </w:t>
+      </w:r>
+    </w:p>
+    <w:p>
+      <w:r>
+        <w:t xml:space="preserve">Working with the XVI team has been a positive experience, </w:t>
+      </w:r>
+      <w:r>
+        <w:t xml:space="preserve">we quickly found </w:t>
+      </w:r>
+      <w:r>
+        <w:t xml:space="preserve">our place in the group and </w:t>
+      </w:r>
+      <w:r>
+        <w:t xml:space="preserve">who took what role. </w:t>
+      </w:r>
+      <w:r>
+        <w:t xml:space="preserve">There was no clash of personalities in the group, everyone was given the opportunity to speak up and we all encouraged each other to ask for help, if and when needed. </w:t>
+      </w:r>
+      <w:r>
+        <w:t xml:space="preserve">The goals of the team </w:t>
+      </w:r>
+      <w:r>
+        <w:t>align with what they want to achieve</w:t>
+      </w:r>
+      <w:r>
+        <w:t xml:space="preserve"> </w:t>
+      </w:r>
+      <w:r>
+        <w:t>personally</w:t>
+      </w:r>
+      <w:r>
+        <w:t xml:space="preserve"> from this course </w:t>
+      </w:r>
+      <w:r>
+        <w:t>which has</w:t>
+      </w:r>
+      <w:r>
+        <w:t xml:space="preserve"> en</w:t>
+      </w:r>
+      <w:r>
+        <w:t>abled us to work hard to</w:t>
+      </w:r>
+      <w:r>
+        <w:t xml:space="preserve"> produce </w:t>
+      </w:r>
+      <w:r>
+        <w:t xml:space="preserve">our best work. </w:t>
+      </w:r>
+      <w:r>
+        <w:t>The team was very supportive and provided constructive feedback when required.</w:t>
+      </w:r>
+    </w:p>
+    <w:p>
+      <w:r>
+        <w:t xml:space="preserve">The team was very organized from the beginning </w:t>
+      </w:r>
+      <w:r>
+        <w:t>and d</w:t>
+      </w:r>
+      <w:r>
+        <w:t>espite three member</w:t>
+      </w:r>
+      <w:r>
+        <w:t>s</w:t>
+      </w:r>
+      <w:r>
+        <w:t xml:space="preserve"> </w:t>
+      </w:r>
+      <w:r>
+        <w:t>dropping out of</w:t>
+      </w:r>
+      <w:r>
+        <w:t xml:space="preserve"> the unit and the new members </w:t>
+      </w:r>
+      <w:r>
+        <w:t>joining</w:t>
+      </w:r>
+      <w:r>
+        <w:t xml:space="preserve">, the original four members held on tight and as a result, it did not interrupt </w:t>
+      </w:r>
+      <w:r>
+        <w:t>the</w:t>
+      </w:r>
+      <w:r>
+        <w:t xml:space="preserve"> collaboration</w:t>
+      </w:r>
+      <w:r>
+        <w:t xml:space="preserve"> of the group</w:t>
+      </w:r>
+      <w:r>
+        <w:t xml:space="preserve"> as a whole. </w:t>
+      </w:r>
+      <w:r>
+        <w:t xml:space="preserve">We caught up at least once a week via Discord voice chat and spoke every day </w:t>
+      </w:r>
+      <w:r>
+        <w:t xml:space="preserve">about </w:t>
+      </w:r>
+      <w:proofErr w:type="spellStart"/>
+      <w:r>
+        <w:t>A2</w:t>
+      </w:r>
+      <w:proofErr w:type="spellEnd"/>
+      <w:r>
+        <w:t xml:space="preserve"> through</w:t>
+      </w:r>
+      <w:r>
+        <w:t xml:space="preserve"> chat</w:t>
+      </w:r>
+      <w:r>
+        <w:t xml:space="preserve">. </w:t>
+      </w:r>
+    </w:p>
+    <w:p>
+      <w:r>
+        <w:lastRenderedPageBreak/>
+        <w:t>I’m very pleased with how everyone worked together,</w:t>
+      </w:r>
+      <w:r>
+        <w:t xml:space="preserve"> although </w:t>
+      </w:r>
+      <w:r>
+        <w:t>the only downfall was</w:t>
+      </w:r>
+      <w:r>
+        <w:t xml:space="preserve"> work not being produced </w:t>
+      </w:r>
+      <w:r>
+        <w:t>within the time frames given without any form of upd</w:t>
+      </w:r>
+      <w:r>
+        <w:t xml:space="preserve">ate or communication as to why </w:t>
+      </w:r>
+      <w:r>
+        <w:t>before</w:t>
+      </w:r>
+      <w:r>
+        <w:t xml:space="preserve"> being aske</w:t>
+      </w:r>
+      <w:bookmarkStart w:id="0" w:name="_GoBack"/>
+      <w:bookmarkEnd w:id="0"/>
+      <w:r>
+        <w:t xml:space="preserve">d. </w:t>
+      </w:r>
+    </w:p>
+    <w:p>
+      <w:r>
+        <w:t xml:space="preserve">I have really enjoyed working with the individuals in this group and look forward to working together in </w:t>
+      </w:r>
+      <w:proofErr w:type="spellStart"/>
+      <w:r>
+        <w:t>A3</w:t>
+      </w:r>
+      <w:proofErr w:type="spellEnd"/>
+      <w:r>
+        <w:t xml:space="preserve"> and who knows, maybe other units as we all have the intention to complete </w:t>
+      </w:r>
+      <w:r>
+        <w:t>the B</w:t>
+      </w:r>
+      <w:r>
+        <w:t xml:space="preserve">achelor of IT. </w:t>
+      </w:r>
+    </w:p>
     <w:sectPr>
+      <w:headerReference w:type="default" r:id="rId6"/>
       <w:pgSz w:w="12240" w:h="15840"/>
       <w:pgMar w:top="1440" w:right="1440" w:bottom="1440" w:left="1440" w:header="720" w:footer="720" w:gutter="0"/>
       <w:cols w:space="720"/>
@@ -240,8 +466,77 @@
 </w:document>
 </file>
 
+<file path=word/endnotes.xml><?xml version="1.0" encoding="utf-8"?>
+<w:endnotes xmlns:wpc="http://schemas.microsoft.com/office/word/2010/wordprocessingCanvas" xmlns:cx="http://schemas.microsoft.com/office/drawing/2014/chartex" xmlns:cx1="http://schemas.microsoft.com/office/drawing/2015/9/8/chartex" xmlns:mc="http://schemas.openxmlformats.org/markup-compatibility/2006" xmlns:o="urn:schemas-microsoft-com:office:office" xmlns:r="http://schemas.openxmlformats.org/officeDocument/2006/relationships" xmlns:m="http://schemas.openxmlformats.org/officeDocument/2006/math" xmlns:v="urn:schemas-microsoft-com:vml" xmlns:wp14="http://schemas.microsoft.com/office/word/2010/wordprocessingDrawing" xmlns:wp="http://schemas.openxmlformats.org/drawingml/2006/wordprocessingDrawing" xmlns:w10="urn:schemas-microsoft-com:office:word" xmlns:w="http://schemas.openxmlformats.org/wordprocessingml/2006/main" xmlns:w14="http://schemas.microsoft.com/office/word/2010/wordml" xmlns:w15="http://schemas.microsoft.com/office/word/2012/wordml" xmlns:w16se="http://schemas.microsoft.com/office/word/2015/wordml/symex" xmlns:wpg="http://schemas.microsoft.com/office/word/2010/wordprocessingGroup" xmlns:wpi="http://schemas.microsoft.com/office/word/2010/wordprocessingInk" xmlns:wne="http://schemas.microsoft.com/office/word/2006/wordml" xmlns:wps="http://schemas.microsoft.com/office/word/2010/wordprocessingShape" mc:Ignorable="w14 w15 w16se wp14">
+  <w:endnote w:type="separator" w:id="-1">
+    <w:p>
+      <w:pPr>
+        <w:spacing w:after="0" w:line="240" w:lineRule="auto"/>
+      </w:pPr>
+      <w:r>
+        <w:separator/>
+      </w:r>
+    </w:p>
+  </w:endnote>
+  <w:endnote w:type="continuationSeparator" w:id="0">
+    <w:p>
+      <w:pPr>
+        <w:spacing w:after="0" w:line="240" w:lineRule="auto"/>
+      </w:pPr>
+      <w:r>
+        <w:continuationSeparator/>
+      </w:r>
+    </w:p>
+  </w:endnote>
+</w:endnotes>
+</file>
+
+<file path=word/footnotes.xml><?xml version="1.0" encoding="utf-8"?>
+<w:footnotes xmlns:wpc="http://schemas.microsoft.com/office/word/2010/wordprocessingCanvas" xmlns:cx="http://schemas.microsoft.com/office/drawing/2014/chartex" xmlns:cx1="http://schemas.microsoft.com/office/drawing/2015/9/8/chartex" xmlns:mc="http://schemas.openxmlformats.org/markup-compatibility/2006" xmlns:o="urn:schemas-microsoft-com:office:office" xmlns:r="http://schemas.openxmlformats.org/officeDocument/2006/relationships" xmlns:m="http://schemas.openxmlformats.org/officeDocument/2006/math" xmlns:v="urn:schemas-microsoft-com:vml" xmlns:wp14="http://schemas.microsoft.com/office/word/2010/wordprocessingDrawing" xmlns:wp="http://schemas.openxmlformats.org/drawingml/2006/wordprocessingDrawing" xmlns:w10="urn:schemas-microsoft-com:office:word" xmlns:w="http://schemas.openxmlformats.org/wordprocessingml/2006/main" xmlns:w14="http://schemas.microsoft.com/office/word/2010/wordml" xmlns:w15="http://schemas.microsoft.com/office/word/2012/wordml" xmlns:w16se="http://schemas.microsoft.com/office/word/2015/wordml/symex" xmlns:wpg="http://schemas.microsoft.com/office/word/2010/wordprocessingGroup" xmlns:wpi="http://schemas.microsoft.com/office/word/2010/wordprocessingInk" xmlns:wne="http://schemas.microsoft.com/office/word/2006/wordml" xmlns:wps="http://schemas.microsoft.com/office/word/2010/wordprocessingShape" mc:Ignorable="w14 w15 w16se wp14">
+  <w:footnote w:type="separator" w:id="-1">
+    <w:p>
+      <w:pPr>
+        <w:spacing w:after="0" w:line="240" w:lineRule="auto"/>
+      </w:pPr>
+      <w:r>
+        <w:separator/>
+      </w:r>
+    </w:p>
+  </w:footnote>
+  <w:footnote w:type="continuationSeparator" w:id="0">
+    <w:p>
+      <w:pPr>
+        <w:spacing w:after="0" w:line="240" w:lineRule="auto"/>
+      </w:pPr>
+      <w:r>
+        <w:continuationSeparator/>
+      </w:r>
+    </w:p>
+  </w:footnote>
+</w:footnotes>
+</file>
+
+<file path=word/header1.xml><?xml version="1.0" encoding="utf-8"?>
+<w:hdr xmlns:wpc="http://schemas.microsoft.com/office/word/2010/wordprocessingCanvas" xmlns:cx="http://schemas.microsoft.com/office/drawing/2014/chartex" xmlns:cx1="http://schemas.microsoft.com/office/drawing/2015/9/8/chartex" xmlns:mc="http://schemas.openxmlformats.org/markup-compatibility/2006" xmlns:o="urn:schemas-microsoft-com:office:office" xmlns:r="http://schemas.openxmlformats.org/officeDocument/2006/relationships" xmlns:m="http://schemas.openxmlformats.org/officeDocument/2006/math" xmlns:v="urn:schemas-microsoft-com:vml" xmlns:wp14="http://schemas.microsoft.com/office/word/2010/wordprocessingDrawing" xmlns:wp="http://schemas.openxmlformats.org/drawingml/2006/wordprocessingDrawing" xmlns:w10="urn:schemas-microsoft-com:office:word" xmlns:w="http://schemas.openxmlformats.org/wordprocessingml/2006/main" xmlns:w14="http://schemas.microsoft.com/office/word/2010/wordml" xmlns:w15="http://schemas.microsoft.com/office/word/2012/wordml" xmlns:w16se="http://schemas.microsoft.com/office/word/2015/wordml/symex" xmlns:wpg="http://schemas.microsoft.com/office/word/2010/wordprocessingGroup" xmlns:wpi="http://schemas.microsoft.com/office/word/2010/wordprocessingInk" xmlns:wne="http://schemas.microsoft.com/office/word/2006/wordml" xmlns:wps="http://schemas.microsoft.com/office/word/2010/wordprocessingShape" mc:Ignorable="w14 w15 w16se wp14">
+  <w:p>
+    <w:pPr>
+      <w:pStyle w:val="Header"/>
+      <w:rPr>
+        <w:lang w:val="en-AU"/>
+      </w:rPr>
+    </w:pPr>
+    <w:r>
+      <w:rPr>
+        <w:lang w:val="en-AU"/>
+      </w:rPr>
+      <w:t>`</w:t>
+    </w:r>
+  </w:p>
+</w:hdr>
+</file>
+
 <file path=word/styles.xml><?xml version="1.0" encoding="utf-8"?>
-<w:styles xmlns:mc="http://schemas.openxmlformats.org/markup-compatibility/2006" xmlns:r="http://schemas.openxmlformats.org/officeDocument/2006/relationships" xmlns:w="http://schemas.openxmlformats.org/wordprocessingml/2006/main" xmlns:w14="http://schemas.microsoft.com/office/word/2010/wordml" xmlns:w15="http://schemas.microsoft.com/office/word/2012/wordml" xmlns:w16cex="http://schemas.microsoft.com/office/word/2018/wordml/cex" xmlns:w16cid="http://schemas.microsoft.com/office/word/2016/wordml/cid" xmlns:w16="http://schemas.microsoft.com/office/word/2018/wordml" xmlns:w16se="http://schemas.microsoft.com/office/word/2015/wordml/symex" mc:Ignorable="w14 w15 w16se w16cid w16 w16cex">
+<w:styles xmlns:mc="http://schemas.openxmlformats.org/markup-compatibility/2006" xmlns:r="http://schemas.openxmlformats.org/officeDocument/2006/relationships" xmlns:w="http://schemas.openxmlformats.org/wordprocessingml/2006/main" xmlns:w14="http://schemas.microsoft.com/office/word/2010/wordml" xmlns:w15="http://schemas.microsoft.com/office/word/2012/wordml" xmlns:w16se="http://schemas.microsoft.com/office/word/2015/wordml/symex" mc:Ignorable="w14 w15 w16se">
   <w:docDefaults>
     <w:rPrDefault>
       <w:rPr>
@@ -257,7 +552,7 @@
       </w:pPr>
     </w:pPrDefault>
   </w:docDefaults>
-  <w:latentStyles w:defLockedState="0" w:defUIPriority="99" w:defSemiHidden="0" w:defUnhideWhenUsed="0" w:defQFormat="0" w:count="376">
+  <w:latentStyles w:defLockedState="0" w:defUIPriority="99" w:defSemiHidden="0" w:defUnhideWhenUsed="0" w:defQFormat="0" w:count="371">
     <w:lsdException w:name="Normal" w:uiPriority="0" w:qFormat="1"/>
     <w:lsdException w:name="heading 1" w:uiPriority="9" w:qFormat="1"/>
     <w:lsdException w:name="heading 2" w:semiHidden="1" w:uiPriority="9" w:unhideWhenUsed="1" w:qFormat="1"/>
@@ -629,11 +924,6 @@
     <w:lsdException w:name="List Table 5 Dark Accent 6" w:uiPriority="50"/>
     <w:lsdException w:name="List Table 6 Colorful Accent 6" w:uiPriority="51"/>
     <w:lsdException w:name="List Table 7 Colorful Accent 6" w:uiPriority="52"/>
-    <w:lsdException w:name="Mention" w:semiHidden="1" w:unhideWhenUsed="1"/>
-    <w:lsdException w:name="Smart Hyperlink" w:semiHidden="1" w:unhideWhenUsed="1"/>
-    <w:lsdException w:name="Hashtag" w:semiHidden="1" w:unhideWhenUsed="1"/>
-    <w:lsdException w:name="Unresolved Mention" w:semiHidden="1" w:unhideWhenUsed="1"/>
-    <w:lsdException w:name="Smart Link" w:semiHidden="1" w:unhideWhenUsed="1"/>
   </w:latentStyles>
   <w:style w:type="paragraph" w:default="1" w:styleId="Normal">
     <w:name w:val="Normal"/>
@@ -665,6 +955,50 @@
     <w:uiPriority w:val="99"/>
     <w:semiHidden/>
     <w:unhideWhenUsed/>
+  </w:style>
+  <w:style w:type="paragraph" w:styleId="Header">
+    <w:name w:val="header"/>
+    <w:basedOn w:val="Normal"/>
+    <w:link w:val="HeaderChar"/>
+    <w:uiPriority w:val="99"/>
+    <w:unhideWhenUsed/>
+    <w:rsid w:val="00F653B9"/>
+    <w:pPr>
+      <w:tabs>
+        <w:tab w:val="center" w:pos="4680"/>
+        <w:tab w:val="right" w:pos="9360"/>
+      </w:tabs>
+      <w:spacing w:after="0" w:line="240" w:lineRule="auto"/>
+    </w:pPr>
+  </w:style>
+  <w:style w:type="character" w:customStyle="1" w:styleId="HeaderChar">
+    <w:name w:val="Header Char"/>
+    <w:basedOn w:val="DefaultParagraphFont"/>
+    <w:link w:val="Header"/>
+    <w:uiPriority w:val="99"/>
+    <w:rsid w:val="00F653B9"/>
+  </w:style>
+  <w:style w:type="paragraph" w:styleId="Footer">
+    <w:name w:val="footer"/>
+    <w:basedOn w:val="Normal"/>
+    <w:link w:val="FooterChar"/>
+    <w:uiPriority w:val="99"/>
+    <w:unhideWhenUsed/>
+    <w:rsid w:val="00F653B9"/>
+    <w:pPr>
+      <w:tabs>
+        <w:tab w:val="center" w:pos="4680"/>
+        <w:tab w:val="right" w:pos="9360"/>
+      </w:tabs>
+      <w:spacing w:after="0" w:line="240" w:lineRule="auto"/>
+    </w:pPr>
+  </w:style>
+  <w:style w:type="character" w:customStyle="1" w:styleId="FooterChar">
+    <w:name w:val="Footer Char"/>
+    <w:basedOn w:val="DefaultParagraphFont"/>
+    <w:link w:val="Footer"/>
+    <w:uiPriority w:val="99"/>
+    <w:rsid w:val="00F653B9"/>
   </w:style>
 </w:styles>
 </file>

</xml_diff>